<commit_message>
Updated the test directory
</commit_message>
<xml_diff>
--- a/testDirectory/Problem Descriptions.docx
+++ b/testDirectory/Problem Descriptions.docx
@@ -626,8 +626,6 @@
         <w:lastRenderedPageBreak/>
         <w:t>Problem C</w:t>
       </w:r>
-      <w:bookmarkStart w:id="0" w:name="_GoBack"/>
-      <w:bookmarkEnd w:id="0"/>
     </w:p>
     <w:p>
       <w:r>
@@ -850,6 +848,311 @@
         </w:tc>
       </w:tr>
     </w:tbl>
+    <w:p>
+      <w:pPr>
+        <w:rPr>
+          <w:b/>
+          <w:sz w:val="36"/>
+          <w:szCs w:val="36"/>
+        </w:rPr>
+      </w:pPr>
+    </w:p>
+    <w:p>
+      <w:pPr>
+        <w:rPr>
+          <w:b/>
+          <w:sz w:val="36"/>
+          <w:szCs w:val="36"/>
+        </w:rPr>
+      </w:pPr>
+      <w:r>
+        <w:rPr>
+          <w:b/>
+          <w:sz w:val="36"/>
+          <w:szCs w:val="36"/>
+        </w:rPr>
+        <w:br w:type="page"/>
+      </w:r>
+    </w:p>
+    <w:p>
+      <w:pPr>
+        <w:jc w:val="center"/>
+        <w:rPr>
+          <w:b/>
+          <w:sz w:val="36"/>
+          <w:szCs w:val="36"/>
+        </w:rPr>
+      </w:pPr>
+      <w:r>
+        <w:rPr>
+          <w:b/>
+          <w:sz w:val="36"/>
+          <w:szCs w:val="36"/>
+        </w:rPr>
+        <w:lastRenderedPageBreak/>
+        <w:t>Problem D</w:t>
+      </w:r>
+    </w:p>
+    <w:p>
+      <w:r>
+        <w:t>Given a directed graph find its strongly connected components.</w:t>
+      </w:r>
+      <w:r>
+        <w:t xml:space="preserve"> </w:t>
+      </w:r>
+      <w:r>
+        <w:rPr>
+          <w:b/>
+          <w:bCs/>
+        </w:rPr>
+        <w:t>This is a special judge problem.</w:t>
+      </w:r>
+    </w:p>
+    <w:p>
+      <w:pPr>
+        <w:rPr>
+          <w:b/>
+          <w:bCs/>
+        </w:rPr>
+      </w:pPr>
+      <w:r>
+        <w:rPr>
+          <w:b/>
+          <w:bCs/>
+        </w:rPr>
+        <w:t>Input</w:t>
+      </w:r>
+    </w:p>
+    <w:p>
+      <w:r>
+        <w:t>First line: N ( 0&lt;</w:t>
+      </w:r>
+      <w:r>
+        <w:t>N</w:t>
+      </w:r>
+      <w:r>
+        <w:t>&lt;</w:t>
+      </w:r>
+      <w:r>
+        <w:t xml:space="preserve">=100000), number of nodes. </w:t>
+      </w:r>
+    </w:p>
+    <w:p>
+      <w:r>
+        <w:t>Second line: M ( 0</w:t>
+      </w:r>
+      <w:r>
+        <w:t>&lt;</w:t>
+      </w:r>
+      <w:r>
+        <w:t>N</w:t>
+      </w:r>
+      <w:r>
+        <w:t>&lt;</w:t>
+      </w:r>
+      <w:r>
+        <w:t>=300000), number of edges.</w:t>
+      </w:r>
+    </w:p>
+    <w:p>
+      <w:r>
+        <w:t>Next M lines, each: U V (0</w:t>
+      </w:r>
+      <w:r>
+        <w:t>&lt;</w:t>
+      </w:r>
+      <w:r>
+        <w:t>=U, V</w:t>
+      </w:r>
+      <w:r>
+        <w:t>&lt;</w:t>
+      </w:r>
+      <w:bookmarkStart w:id="0" w:name="_GoBack"/>
+      <w:bookmarkEnd w:id="0"/>
+      <w:r>
+        <w:t>N), defines an edge from U to V.</w:t>
+      </w:r>
+    </w:p>
+    <w:p>
+      <w:pPr>
+        <w:rPr>
+          <w:b/>
+          <w:bCs/>
+        </w:rPr>
+      </w:pPr>
+      <w:r>
+        <w:rPr>
+          <w:b/>
+          <w:bCs/>
+        </w:rPr>
+        <w:t>Output</w:t>
+      </w:r>
+    </w:p>
+    <w:p>
+      <w:r>
+        <w:t>Strongly Connected Components.  See sample for clarification</w:t>
+      </w:r>
+    </w:p>
+    <w:tbl>
+      <w:tblPr>
+        <w:tblStyle w:val="TableGrid"/>
+        <w:tblW w:w="0" w:type="auto"/>
+        <w:tblLook w:val="04A0" w:firstRow="1" w:lastRow="0" w:firstColumn="1" w:lastColumn="0" w:noHBand="0" w:noVBand="1"/>
+      </w:tblPr>
+      <w:tblGrid>
+        <w:gridCol w:w="4788"/>
+        <w:gridCol w:w="4788"/>
+      </w:tblGrid>
+      <w:tr>
+        <w:tc>
+          <w:tcPr>
+            <w:tcW w:w="5508" w:type="dxa"/>
+            <w:tcBorders>
+              <w:top w:val="single" w:sz="4" w:space="0" w:color="000000" w:themeColor="text1"/>
+              <w:left w:val="single" w:sz="4" w:space="0" w:color="000000" w:themeColor="text1"/>
+              <w:bottom w:val="single" w:sz="4" w:space="0" w:color="000000" w:themeColor="text1"/>
+              <w:right w:val="single" w:sz="4" w:space="0" w:color="000000" w:themeColor="text1"/>
+            </w:tcBorders>
+            <w:hideMark/>
+          </w:tcPr>
+          <w:p>
+            <w:pPr>
+              <w:pStyle w:val="NoSpacing"/>
+            </w:pPr>
+            <w:r>
+              <w:t>8</w:t>
+            </w:r>
+          </w:p>
+          <w:p>
+            <w:pPr>
+              <w:pStyle w:val="NoSpacing"/>
+            </w:pPr>
+            <w:r>
+              <w:t>8</w:t>
+            </w:r>
+          </w:p>
+          <w:p>
+            <w:pPr>
+              <w:pStyle w:val="NoSpacing"/>
+            </w:pPr>
+            <w:r>
+              <w:t>1 3</w:t>
+            </w:r>
+          </w:p>
+          <w:p>
+            <w:pPr>
+              <w:pStyle w:val="NoSpacing"/>
+            </w:pPr>
+            <w:r>
+              <w:t>0 1</w:t>
+            </w:r>
+          </w:p>
+          <w:p>
+            <w:pPr>
+              <w:pStyle w:val="NoSpacing"/>
+            </w:pPr>
+            <w:r>
+              <w:t>3 0</w:t>
+            </w:r>
+          </w:p>
+          <w:p>
+            <w:pPr>
+              <w:pStyle w:val="NoSpacing"/>
+            </w:pPr>
+            <w:r>
+              <w:t>3 7</w:t>
+            </w:r>
+          </w:p>
+          <w:p>
+            <w:pPr>
+              <w:pStyle w:val="NoSpacing"/>
+            </w:pPr>
+            <w:r>
+              <w:t>7 3</w:t>
+            </w:r>
+          </w:p>
+          <w:p>
+            <w:pPr>
+              <w:pStyle w:val="NoSpacing"/>
+            </w:pPr>
+            <w:r>
+              <w:t>5 6</w:t>
+            </w:r>
+          </w:p>
+          <w:p>
+            <w:pPr>
+              <w:pStyle w:val="NoSpacing"/>
+            </w:pPr>
+            <w:r>
+              <w:t>6 4</w:t>
+            </w:r>
+          </w:p>
+          <w:p>
+            <w:pPr>
+              <w:pStyle w:val="NoSpacing"/>
+            </w:pPr>
+            <w:r>
+              <w:t>6 5</w:t>
+            </w:r>
+          </w:p>
+        </w:tc>
+        <w:tc>
+          <w:tcPr>
+            <w:tcW w:w="5508" w:type="dxa"/>
+            <w:tcBorders>
+              <w:top w:val="single" w:sz="4" w:space="0" w:color="000000" w:themeColor="text1"/>
+              <w:left w:val="single" w:sz="4" w:space="0" w:color="000000" w:themeColor="text1"/>
+              <w:bottom w:val="single" w:sz="4" w:space="0" w:color="000000" w:themeColor="text1"/>
+              <w:right w:val="single" w:sz="4" w:space="0" w:color="000000" w:themeColor="text1"/>
+            </w:tcBorders>
+          </w:tcPr>
+          <w:p>
+            <w:pPr>
+              <w:pStyle w:val="NoSpacing"/>
+            </w:pPr>
+            <w:r>
+              <w:t>6 5</w:t>
+            </w:r>
+          </w:p>
+          <w:p>
+            <w:pPr>
+              <w:pStyle w:val="NoSpacing"/>
+            </w:pPr>
+            <w:r>
+              <w:t>4</w:t>
+            </w:r>
+          </w:p>
+          <w:p>
+            <w:pPr>
+              <w:pStyle w:val="NoSpacing"/>
+            </w:pPr>
+            <w:r>
+              <w:t>2</w:t>
+            </w:r>
+          </w:p>
+          <w:p>
+            <w:pPr>
+              <w:pStyle w:val="NoSpacing"/>
+            </w:pPr>
+            <w:r>
+              <w:t>1 7 3 0</w:t>
+            </w:r>
+          </w:p>
+          <w:p>
+            <w:pPr>
+              <w:pStyle w:val="NoSpacing"/>
+            </w:pPr>
+          </w:p>
+        </w:tc>
+      </w:tr>
+    </w:tbl>
+    <w:p>
+      <w:pPr>
+        <w:rPr>
+          <w:szCs w:val="28"/>
+        </w:rPr>
+      </w:pPr>
+    </w:p>
     <w:p>
       <w:pPr>
         <w:rPr>

</xml_diff>

<commit_message>
Alpha Tested Feature: Detect Presentation Error. Ready for Beta Testing
</commit_message>
<xml_diff>
--- a/testDirectory/Problem Descriptions.docx
+++ b/testDirectory/Problem Descriptions.docx
@@ -18,6 +18,14 @@
           <w:szCs w:val="36"/>
         </w:rPr>
         <w:t>Problem A</w:t>
+      </w:r>
+      <w:r>
+        <w:rPr>
+          <w:b/>
+          <w:sz w:val="36"/>
+          <w:szCs w:val="36"/>
+        </w:rPr>
+        <w:t xml:space="preserve"> (Regular Problem with Int output)</w:t>
       </w:r>
     </w:p>
     <w:p>
@@ -895,10 +903,7 @@
     </w:p>
     <w:p>
       <w:r>
-        <w:t>Given a directed graph find its strongly connected components.</w:t>
-      </w:r>
-      <w:r>
-        <w:t xml:space="preserve"> </w:t>
+        <w:t xml:space="preserve">Given a directed graph find its strongly connected components. </w:t>
       </w:r>
       <w:r>
         <w:rPr>
@@ -967,8 +972,6 @@
       <w:r>
         <w:t>&lt;</w:t>
       </w:r>
-      <w:bookmarkStart w:id="0" w:name="_GoBack"/>
-      <w:bookmarkEnd w:id="0"/>
       <w:r>
         <w:t>N), defines an edge from U to V.</w:t>
       </w:r>
@@ -1161,6 +1164,53 @@
           <w:szCs w:val="36"/>
         </w:rPr>
       </w:pPr>
+      <w:r>
+        <w:rPr>
+          <w:b/>
+          <w:sz w:val="36"/>
+          <w:szCs w:val="36"/>
+        </w:rPr>
+        <w:br w:type="page"/>
+      </w:r>
+    </w:p>
+    <w:p>
+      <w:pPr>
+        <w:jc w:val="center"/>
+        <w:rPr>
+          <w:b/>
+          <w:sz w:val="36"/>
+          <w:szCs w:val="36"/>
+        </w:rPr>
+      </w:pPr>
+      <w:r>
+        <w:rPr>
+          <w:b/>
+          <w:sz w:val="36"/>
+          <w:szCs w:val="36"/>
+        </w:rPr>
+        <w:lastRenderedPageBreak/>
+        <w:t>Problem E (Regular Problem with Alphabetical Output)</w:t>
+      </w:r>
+    </w:p>
+    <w:p>
+      <w:pPr>
+        <w:jc w:val="both"/>
+        <w:rPr>
+          <w:bCs/>
+          <w:sz w:val="24"/>
+          <w:szCs w:val="24"/>
+        </w:rPr>
+      </w:pPr>
+      <w:r>
+        <w:rPr>
+          <w:bCs/>
+          <w:sz w:val="24"/>
+          <w:szCs w:val="24"/>
+        </w:rPr>
+        <w:t>Output the reverse of a input string.</w:t>
+      </w:r>
+      <w:bookmarkStart w:id="0" w:name="_GoBack"/>
+      <w:bookmarkEnd w:id="0"/>
     </w:p>
     <w:sectPr>
       <w:pgSz w:w="12240" w:h="15840"/>

</xml_diff>